<commit_message>
perbaiki tampilan tabel logbook dan tambah lampiran yg dibutuhkan
</commit_message>
<xml_diff>
--- a/LAMPIRAN.docx
+++ b/LAMPIRAN.docx
@@ -92,7 +92,7 @@
                     <pic:cNvPicPr/>
                   </pic:nvPicPr>
                   <pic:blipFill>
-                    <a:blip r:embed="rId7" cstate="print">
+                    <a:blip r:embed="rId8" cstate="print">
                       <a:extLst>
                         <a:ext uri="{28A0092B-C50C-407E-A947-70E740481C1C}">
                           <a14:useLocalDpi xmlns:a14="http://schemas.microsoft.com/office/drawing/2010/main" val="0"/>
@@ -125,7 +125,7 @@
           <w:sz w:val="13"/>
         </w:rPr>
         <w:sectPr>
-          <w:footerReference w:type="default" r:id="rId8"/>
+          <w:footerReference w:type="default" r:id="rId9"/>
           <w:pgSz w:w="11910" w:h="16840"/>
           <w:pgMar w:top="1580" w:right="1260" w:bottom="1240" w:left="1680" w:header="0" w:footer="969" w:gutter="0"/>
           <w:cols w:space="720"/>
@@ -248,54 +248,6 @@
           <w:sz w:val="22"/>
         </w:rPr>
       </w:pPr>
-      <w:r>
-        <w:rPr>
-          <w:noProof/>
-        </w:rPr>
-        <w:drawing>
-          <wp:anchor distT="0" distB="0" distL="0" distR="0" simplePos="0" relativeHeight="14" behindDoc="0" locked="0" layoutInCell="1" allowOverlap="1" wp14:anchorId="7333B2BD" wp14:editId="215CECE8">
-            <wp:simplePos x="0" y="0"/>
-            <wp:positionH relativeFrom="page">
-              <wp:posOffset>1702192</wp:posOffset>
-            </wp:positionH>
-            <wp:positionV relativeFrom="paragraph">
-              <wp:posOffset>189198</wp:posOffset>
-            </wp:positionV>
-            <wp:extent cx="4458805" cy="6233731"/>
-            <wp:effectExtent l="0" t="0" r="0" b="0"/>
-            <wp:wrapTopAndBottom/>
-            <wp:docPr id="27" name="image15.jpeg"/>
-            <wp:cNvGraphicFramePr>
-              <a:graphicFrameLocks xmlns:a="http://schemas.openxmlformats.org/drawingml/2006/main" noChangeAspect="1"/>
-            </wp:cNvGraphicFramePr>
-            <a:graphic xmlns:a="http://schemas.openxmlformats.org/drawingml/2006/main">
-              <a:graphicData uri="http://schemas.openxmlformats.org/drawingml/2006/picture">
-                <pic:pic xmlns:pic="http://schemas.openxmlformats.org/drawingml/2006/picture">
-                  <pic:nvPicPr>
-                    <pic:cNvPr id="28" name="image15.jpeg"/>
-                    <pic:cNvPicPr/>
-                  </pic:nvPicPr>
-                  <pic:blipFill>
-                    <a:blip r:embed="rId9" cstate="print"/>
-                    <a:stretch>
-                      <a:fillRect/>
-                    </a:stretch>
-                  </pic:blipFill>
-                  <pic:spPr>
-                    <a:xfrm>
-                      <a:off x="0" y="0"/>
-                      <a:ext cx="4458805" cy="6233731"/>
-                    </a:xfrm>
-                    <a:prstGeom prst="rect">
-                      <a:avLst/>
-                    </a:prstGeom>
-                  </pic:spPr>
-                </pic:pic>
-              </a:graphicData>
-            </a:graphic>
-          </wp:anchor>
-        </w:drawing>
-      </w:r>
     </w:p>
     <w:p>
       <w:pPr>
@@ -347,47 +299,6 @@
           <w:sz w:val="20"/>
         </w:rPr>
       </w:pPr>
-      <w:r>
-        <w:rPr>
-          <w:noProof/>
-          <w:sz w:val="20"/>
-        </w:rPr>
-        <w:drawing>
-          <wp:inline distT="0" distB="0" distL="0" distR="0" wp14:anchorId="04F937A8" wp14:editId="67D8E46C">
-            <wp:extent cx="5027336" cy="6438900"/>
-            <wp:effectExtent l="0" t="0" r="0" b="0"/>
-            <wp:docPr id="29" name="image16.jpeg"/>
-            <wp:cNvGraphicFramePr>
-              <a:graphicFrameLocks xmlns:a="http://schemas.openxmlformats.org/drawingml/2006/main" noChangeAspect="1"/>
-            </wp:cNvGraphicFramePr>
-            <a:graphic xmlns:a="http://schemas.openxmlformats.org/drawingml/2006/main">
-              <a:graphicData uri="http://schemas.openxmlformats.org/drawingml/2006/picture">
-                <pic:pic xmlns:pic="http://schemas.openxmlformats.org/drawingml/2006/picture">
-                  <pic:nvPicPr>
-                    <pic:cNvPr id="30" name="image16.jpeg"/>
-                    <pic:cNvPicPr/>
-                  </pic:nvPicPr>
-                  <pic:blipFill>
-                    <a:blip r:embed="rId10" cstate="print"/>
-                    <a:stretch>
-                      <a:fillRect/>
-                    </a:stretch>
-                  </pic:blipFill>
-                  <pic:spPr>
-                    <a:xfrm>
-                      <a:off x="0" y="0"/>
-                      <a:ext cx="5027336" cy="6438900"/>
-                    </a:xfrm>
-                    <a:prstGeom prst="rect">
-                      <a:avLst/>
-                    </a:prstGeom>
-                  </pic:spPr>
-                </pic:pic>
-              </a:graphicData>
-            </a:graphic>
-          </wp:inline>
-        </w:drawing>
-      </w:r>
     </w:p>
     <w:p>
       <w:pPr>
@@ -927,7 +838,7 @@
                     <pic:cNvPicPr/>
                   </pic:nvPicPr>
                   <pic:blipFill>
-                    <a:blip r:embed="rId11" cstate="print"/>
+                    <a:blip r:embed="rId10" cstate="print"/>
                     <a:stretch>
                       <a:fillRect/>
                     </a:stretch>
@@ -5123,6 +5034,26 @@
           </w:p>
         </w:tc>
       </w:tr>
+    </w:tbl>
+    <w:p/>
+    <w:p>
+      <w:r>
+        <w:br w:type="page"/>
+      </w:r>
+    </w:p>
+    <w:p/>
+    <w:tbl>
+      <w:tblPr>
+        <w:tblW w:w="8642" w:type="dxa"/>
+        <w:tblLayout w:type="fixed"/>
+        <w:tblLook w:val="04A0" w:firstRow="1" w:lastRow="0" w:firstColumn="1" w:lastColumn="0" w:noHBand="0" w:noVBand="1"/>
+      </w:tblPr>
+      <w:tblGrid>
+        <w:gridCol w:w="2030"/>
+        <w:gridCol w:w="1651"/>
+        <w:gridCol w:w="3685"/>
+        <w:gridCol w:w="1276"/>
+      </w:tblGrid>
       <w:tr>
         <w:trPr>
           <w:trHeight w:val="315"/>
@@ -5132,7 +5063,7 @@
             <w:tcW w:w="2030" w:type="dxa"/>
             <w:vMerge w:val="restart"/>
             <w:tcBorders>
-              <w:top w:val="nil"/>
+              <w:top w:val="single" w:sz="4" w:space="0" w:color="auto"/>
               <w:left w:val="single" w:sz="4" w:space="0" w:color="auto"/>
               <w:bottom w:val="single" w:sz="4" w:space="0" w:color="auto"/>
               <w:right w:val="single" w:sz="4" w:space="0" w:color="auto"/>
@@ -5166,7 +5097,7 @@
           <w:tcPr>
             <w:tcW w:w="1651" w:type="dxa"/>
             <w:tcBorders>
-              <w:top w:val="nil"/>
+              <w:top w:val="single" w:sz="4" w:space="0" w:color="auto"/>
               <w:left w:val="nil"/>
               <w:bottom w:val="single" w:sz="4" w:space="0" w:color="auto"/>
               <w:right w:val="single" w:sz="4" w:space="0" w:color="auto"/>
@@ -5200,7 +5131,7 @@
           <w:tcPr>
             <w:tcW w:w="3685" w:type="dxa"/>
             <w:tcBorders>
-              <w:top w:val="nil"/>
+              <w:top w:val="single" w:sz="4" w:space="0" w:color="auto"/>
               <w:left w:val="nil"/>
               <w:bottom w:val="single" w:sz="4" w:space="0" w:color="auto"/>
               <w:right w:val="single" w:sz="4" w:space="0" w:color="auto"/>
@@ -5247,6 +5178,7 @@
             <w:tcBorders>
               <w:top w:val="single" w:sz="4" w:space="0" w:color="auto"/>
               <w:left w:val="nil"/>
+              <w:bottom w:val="single" w:sz="4" w:space="0" w:color="auto"/>
               <w:right w:val="single" w:sz="4" w:space="0" w:color="auto"/>
             </w:tcBorders>
             <w:shd w:val="clear" w:color="auto" w:fill="auto"/>
@@ -5284,7 +5216,7 @@
             <w:tcW w:w="2030" w:type="dxa"/>
             <w:vMerge/>
             <w:tcBorders>
-              <w:top w:val="nil"/>
+              <w:top w:val="single" w:sz="4" w:space="0" w:color="auto"/>
               <w:left w:val="single" w:sz="4" w:space="0" w:color="auto"/>
               <w:bottom w:val="single" w:sz="4" w:space="0" w:color="auto"/>
               <w:right w:val="single" w:sz="4" w:space="0" w:color="auto"/>
@@ -5307,7 +5239,7 @@
           <w:tcPr>
             <w:tcW w:w="1651" w:type="dxa"/>
             <w:tcBorders>
-              <w:top w:val="nil"/>
+              <w:top w:val="single" w:sz="4" w:space="0" w:color="auto"/>
               <w:left w:val="nil"/>
               <w:bottom w:val="single" w:sz="4" w:space="0" w:color="auto"/>
               <w:right w:val="single" w:sz="4" w:space="0" w:color="auto"/>
@@ -5341,7 +5273,7 @@
           <w:tcPr>
             <w:tcW w:w="3685" w:type="dxa"/>
             <w:tcBorders>
-              <w:top w:val="nil"/>
+              <w:top w:val="single" w:sz="4" w:space="0" w:color="auto"/>
               <w:left w:val="nil"/>
               <w:bottom w:val="single" w:sz="4" w:space="0" w:color="auto"/>
               <w:right w:val="single" w:sz="4" w:space="0" w:color="auto"/>
@@ -5375,8 +5307,9 @@
           <w:tcPr>
             <w:tcW w:w="1276" w:type="dxa"/>
             <w:tcBorders>
-              <w:top w:val="nil"/>
-              <w:left w:val="nil"/>
+              <w:top w:val="single" w:sz="4" w:space="0" w:color="auto"/>
+              <w:left w:val="nil"/>
+              <w:bottom w:val="single" w:sz="4" w:space="0" w:color="auto"/>
               <w:right w:val="single" w:sz="4" w:space="0" w:color="auto"/>
             </w:tcBorders>
             <w:shd w:val="clear" w:color="auto" w:fill="auto"/>
@@ -5414,7 +5347,7 @@
             <w:tcW w:w="2030" w:type="dxa"/>
             <w:vMerge/>
             <w:tcBorders>
-              <w:top w:val="nil"/>
+              <w:top w:val="single" w:sz="4" w:space="0" w:color="auto"/>
               <w:left w:val="single" w:sz="4" w:space="0" w:color="auto"/>
               <w:bottom w:val="single" w:sz="4" w:space="0" w:color="auto"/>
               <w:right w:val="single" w:sz="4" w:space="0" w:color="auto"/>
@@ -5437,7 +5370,7 @@
           <w:tcPr>
             <w:tcW w:w="1651" w:type="dxa"/>
             <w:tcBorders>
-              <w:top w:val="nil"/>
+              <w:top w:val="single" w:sz="4" w:space="0" w:color="auto"/>
               <w:left w:val="nil"/>
               <w:bottom w:val="single" w:sz="4" w:space="0" w:color="auto"/>
               <w:right w:val="single" w:sz="4" w:space="0" w:color="auto"/>
@@ -5471,7 +5404,7 @@
           <w:tcPr>
             <w:tcW w:w="3685" w:type="dxa"/>
             <w:tcBorders>
-              <w:top w:val="nil"/>
+              <w:top w:val="single" w:sz="4" w:space="0" w:color="auto"/>
               <w:left w:val="nil"/>
               <w:bottom w:val="single" w:sz="4" w:space="0" w:color="auto"/>
               <w:right w:val="single" w:sz="4" w:space="0" w:color="auto"/>
@@ -5576,7 +5509,7 @@
           <w:tcPr>
             <w:tcW w:w="1276" w:type="dxa"/>
             <w:tcBorders>
-              <w:top w:val="nil"/>
+              <w:top w:val="single" w:sz="4" w:space="0" w:color="auto"/>
               <w:left w:val="nil"/>
               <w:bottom w:val="single" w:sz="4" w:space="0" w:color="auto"/>
               <w:right w:val="single" w:sz="4" w:space="0" w:color="auto"/>
@@ -6044,17 +5977,7 @@
                 <w:szCs w:val="24"/>
                 <w:lang w:eastAsia="en-ID"/>
               </w:rPr>
-              <w:t>Kamis, 12-11-</w:t>
-            </w:r>
-            <w:r>
-              <w:rPr>
-                <w:color w:val="000000"/>
-                <w:sz w:val="24"/>
-                <w:szCs w:val="24"/>
-                <w:lang w:eastAsia="en-ID"/>
-              </w:rPr>
-              <w:lastRenderedPageBreak/>
-              <w:t>2020</w:t>
+              <w:t>Kamis, 12-11-2020</w:t>
             </w:r>
           </w:p>
         </w:tc>
@@ -6088,7 +6011,6 @@
                 <w:szCs w:val="24"/>
                 <w:lang w:eastAsia="en-ID"/>
               </w:rPr>
-              <w:lastRenderedPageBreak/>
               <w:t>09.00 - 12.00</w:t>
             </w:r>
           </w:p>
@@ -6143,17 +6065,7 @@
                 <w:szCs w:val="24"/>
                 <w:lang w:eastAsia="en-ID"/>
               </w:rPr>
-              <w:t xml:space="preserve"> mahasiswa pada </w:t>
-            </w:r>
-            <w:r>
-              <w:rPr>
-                <w:color w:val="000000"/>
-                <w:sz w:val="24"/>
-                <w:szCs w:val="24"/>
-                <w:lang w:eastAsia="en-ID"/>
-              </w:rPr>
-              <w:lastRenderedPageBreak/>
-              <w:t xml:space="preserve">aplikasi </w:t>
+              <w:t xml:space="preserve"> mahasiswa pada aplikasi </w:t>
             </w:r>
             <w:proofErr w:type="spellStart"/>
             <w:r>
@@ -6197,7 +6109,6 @@
                 <w:szCs w:val="24"/>
                 <w:lang w:eastAsia="en-ID"/>
               </w:rPr>
-              <w:lastRenderedPageBreak/>
               <w:t> </w:t>
             </w:r>
           </w:p>
@@ -8585,6 +8496,26 @@
           </w:p>
         </w:tc>
       </w:tr>
+    </w:tbl>
+    <w:p/>
+    <w:p>
+      <w:r>
+        <w:br w:type="page"/>
+      </w:r>
+    </w:p>
+    <w:p/>
+    <w:tbl>
+      <w:tblPr>
+        <w:tblW w:w="8642" w:type="dxa"/>
+        <w:tblLayout w:type="fixed"/>
+        <w:tblLook w:val="04A0" w:firstRow="1" w:lastRow="0" w:firstColumn="1" w:lastColumn="0" w:noHBand="0" w:noVBand="1"/>
+      </w:tblPr>
+      <w:tblGrid>
+        <w:gridCol w:w="2030"/>
+        <w:gridCol w:w="1651"/>
+        <w:gridCol w:w="3685"/>
+        <w:gridCol w:w="1276"/>
+      </w:tblGrid>
       <w:tr>
         <w:trPr>
           <w:trHeight w:val="315"/>
@@ -8594,7 +8525,7 @@
             <w:tcW w:w="2030" w:type="dxa"/>
             <w:vMerge w:val="restart"/>
             <w:tcBorders>
-              <w:top w:val="nil"/>
+              <w:top w:val="single" w:sz="4" w:space="0" w:color="auto"/>
               <w:left w:val="single" w:sz="4" w:space="0" w:color="auto"/>
               <w:bottom w:val="single" w:sz="4" w:space="0" w:color="auto"/>
               <w:right w:val="single" w:sz="4" w:space="0" w:color="auto"/>
@@ -8628,7 +8559,7 @@
           <w:tcPr>
             <w:tcW w:w="1651" w:type="dxa"/>
             <w:tcBorders>
-              <w:top w:val="nil"/>
+              <w:top w:val="single" w:sz="4" w:space="0" w:color="auto"/>
               <w:left w:val="nil"/>
               <w:bottom w:val="single" w:sz="4" w:space="0" w:color="auto"/>
               <w:right w:val="single" w:sz="4" w:space="0" w:color="auto"/>
@@ -8662,7 +8593,7 @@
           <w:tcPr>
             <w:tcW w:w="3685" w:type="dxa"/>
             <w:tcBorders>
-              <w:top w:val="nil"/>
+              <w:top w:val="single" w:sz="4" w:space="0" w:color="auto"/>
               <w:left w:val="nil"/>
               <w:bottom w:val="single" w:sz="4" w:space="0" w:color="auto"/>
               <w:right w:val="single" w:sz="4" w:space="0" w:color="auto"/>
@@ -10230,7 +10161,6 @@
                 <w:szCs w:val="24"/>
                 <w:lang w:eastAsia="en-ID"/>
               </w:rPr>
-              <w:lastRenderedPageBreak/>
               <w:t>Selasa, 24-11-2020</w:t>
             </w:r>
           </w:p>
@@ -12090,6 +12020,26 @@
           </w:p>
         </w:tc>
       </w:tr>
+    </w:tbl>
+    <w:p/>
+    <w:p>
+      <w:r>
+        <w:br w:type="page"/>
+      </w:r>
+    </w:p>
+    <w:p/>
+    <w:tbl>
+      <w:tblPr>
+        <w:tblW w:w="8642" w:type="dxa"/>
+        <w:tblLayout w:type="fixed"/>
+        <w:tblLook w:val="04A0" w:firstRow="1" w:lastRow="0" w:firstColumn="1" w:lastColumn="0" w:noHBand="0" w:noVBand="1"/>
+      </w:tblPr>
+      <w:tblGrid>
+        <w:gridCol w:w="2030"/>
+        <w:gridCol w:w="1651"/>
+        <w:gridCol w:w="3685"/>
+        <w:gridCol w:w="1276"/>
+      </w:tblGrid>
       <w:tr>
         <w:trPr>
           <w:trHeight w:val="315"/>
@@ -12099,7 +12049,7 @@
             <w:tcW w:w="2030" w:type="dxa"/>
             <w:vMerge w:val="restart"/>
             <w:tcBorders>
-              <w:top w:val="nil"/>
+              <w:top w:val="single" w:sz="4" w:space="0" w:color="auto"/>
               <w:left w:val="single" w:sz="4" w:space="0" w:color="auto"/>
               <w:bottom w:val="single" w:sz="4" w:space="0" w:color="auto"/>
               <w:right w:val="single" w:sz="4" w:space="0" w:color="auto"/>
@@ -12133,7 +12083,7 @@
           <w:tcPr>
             <w:tcW w:w="1651" w:type="dxa"/>
             <w:tcBorders>
-              <w:top w:val="nil"/>
+              <w:top w:val="single" w:sz="4" w:space="0" w:color="auto"/>
               <w:left w:val="nil"/>
               <w:bottom w:val="single" w:sz="4" w:space="0" w:color="auto"/>
               <w:right w:val="single" w:sz="4" w:space="0" w:color="auto"/>
@@ -12167,7 +12117,7 @@
           <w:tcPr>
             <w:tcW w:w="3685" w:type="dxa"/>
             <w:tcBorders>
-              <w:top w:val="nil"/>
+              <w:top w:val="single" w:sz="4" w:space="0" w:color="auto"/>
               <w:left w:val="nil"/>
               <w:bottom w:val="single" w:sz="4" w:space="0" w:color="auto"/>
               <w:right w:val="single" w:sz="4" w:space="0" w:color="auto"/>
@@ -15063,6 +15013,26 @@
           </w:p>
         </w:tc>
       </w:tr>
+    </w:tbl>
+    <w:p/>
+    <w:p>
+      <w:r>
+        <w:br w:type="page"/>
+      </w:r>
+    </w:p>
+    <w:p/>
+    <w:tbl>
+      <w:tblPr>
+        <w:tblW w:w="8642" w:type="dxa"/>
+        <w:tblLayout w:type="fixed"/>
+        <w:tblLook w:val="04A0" w:firstRow="1" w:lastRow="0" w:firstColumn="1" w:lastColumn="0" w:noHBand="0" w:noVBand="1"/>
+      </w:tblPr>
+      <w:tblGrid>
+        <w:gridCol w:w="2030"/>
+        <w:gridCol w:w="1651"/>
+        <w:gridCol w:w="3685"/>
+        <w:gridCol w:w="1276"/>
+      </w:tblGrid>
       <w:tr>
         <w:trPr>
           <w:trHeight w:val="315"/>
@@ -15072,7 +15042,7 @@
             <w:tcW w:w="2030" w:type="dxa"/>
             <w:vMerge w:val="restart"/>
             <w:tcBorders>
-              <w:top w:val="nil"/>
+              <w:top w:val="single" w:sz="4" w:space="0" w:color="auto"/>
               <w:left w:val="single" w:sz="4" w:space="0" w:color="auto"/>
               <w:bottom w:val="single" w:sz="4" w:space="0" w:color="auto"/>
               <w:right w:val="single" w:sz="4" w:space="0" w:color="auto"/>
@@ -15106,7 +15076,7 @@
           <w:tcPr>
             <w:tcW w:w="1651" w:type="dxa"/>
             <w:tcBorders>
-              <w:top w:val="nil"/>
+              <w:top w:val="single" w:sz="4" w:space="0" w:color="auto"/>
               <w:left w:val="nil"/>
               <w:bottom w:val="single" w:sz="4" w:space="0" w:color="auto"/>
               <w:right w:val="single" w:sz="4" w:space="0" w:color="auto"/>
@@ -15140,7 +15110,7 @@
           <w:tcPr>
             <w:tcW w:w="3685" w:type="dxa"/>
             <w:tcBorders>
-              <w:top w:val="nil"/>
+              <w:top w:val="single" w:sz="4" w:space="0" w:color="auto"/>
               <w:left w:val="nil"/>
               <w:bottom w:val="single" w:sz="4" w:space="0" w:color="auto"/>
               <w:right w:val="single" w:sz="4" w:space="0" w:color="auto"/>
@@ -19351,6 +19321,83 @@
               <w:pStyle w:val="TableParagraph"/>
             </w:pPr>
           </w:p>
+        </w:tc>
+      </w:tr>
+    </w:tbl>
+    <w:p/>
+    <w:p>
+      <w:r>
+        <w:br w:type="page"/>
+      </w:r>
+    </w:p>
+    <w:p/>
+    <w:tbl>
+      <w:tblPr>
+        <w:tblStyle w:val="TableGrid"/>
+        <w:tblW w:w="0" w:type="auto"/>
+        <w:tblLook w:val="04A0" w:firstRow="1" w:lastRow="0" w:firstColumn="1" w:lastColumn="0" w:noHBand="0" w:noVBand="1"/>
+      </w:tblPr>
+      <w:tblGrid>
+        <w:gridCol w:w="4480"/>
+        <w:gridCol w:w="4480"/>
+      </w:tblGrid>
+      <w:tr>
+        <w:trPr>
+          <w:tblHeader/>
+        </w:trPr>
+        <w:tc>
+          <w:tcPr>
+            <w:tcW w:w="4480" w:type="dxa"/>
+          </w:tcPr>
+          <w:p>
+            <w:pPr>
+              <w:rPr>
+                <w:lang w:val="en-US"/>
+              </w:rPr>
+            </w:pPr>
+            <w:proofErr w:type="spellStart"/>
+            <w:r>
+              <w:rPr>
+                <w:lang w:val="en-US"/>
+              </w:rPr>
+              <w:t>Asdasdasdasd</w:t>
+            </w:r>
+            <w:proofErr w:type="spellEnd"/>
+          </w:p>
+        </w:tc>
+        <w:tc>
+          <w:tcPr>
+            <w:tcW w:w="4480" w:type="dxa"/>
+          </w:tcPr>
+          <w:p/>
+        </w:tc>
+      </w:tr>
+      <w:tr>
+        <w:tc>
+          <w:tcPr>
+            <w:tcW w:w="4480" w:type="dxa"/>
+          </w:tcPr>
+          <w:p/>
+        </w:tc>
+        <w:tc>
+          <w:tcPr>
+            <w:tcW w:w="4480" w:type="dxa"/>
+          </w:tcPr>
+          <w:p/>
+        </w:tc>
+      </w:tr>
+      <w:tr>
+        <w:tc>
+          <w:tcPr>
+            <w:tcW w:w="4480" w:type="dxa"/>
+          </w:tcPr>
+          <w:p/>
+        </w:tc>
+        <w:tc>
+          <w:tcPr>
+            <w:tcW w:w="4480" w:type="dxa"/>
+          </w:tcPr>
+          <w:p/>
         </w:tc>
       </w:tr>
     </w:tbl>
@@ -21469,6 +21516,22 @@
     <w:uiPriority w:val="1"/>
     <w:qFormat/>
   </w:style>
+  <w:style w:type="table" w:styleId="TableGrid">
+    <w:name w:val="Table Grid"/>
+    <w:basedOn w:val="TableNormal"/>
+    <w:uiPriority w:val="39"/>
+    <w:rsid w:val="009B2907"/>
+    <w:tblPr>
+      <w:tblBorders>
+        <w:top w:val="single" w:sz="4" w:space="0" w:color="auto"/>
+        <w:left w:val="single" w:sz="4" w:space="0" w:color="auto"/>
+        <w:bottom w:val="single" w:sz="4" w:space="0" w:color="auto"/>
+        <w:right w:val="single" w:sz="4" w:space="0" w:color="auto"/>
+        <w:insideH w:val="single" w:sz="4" w:space="0" w:color="auto"/>
+        <w:insideV w:val="single" w:sz="4" w:space="0" w:color="auto"/>
+      </w:tblBorders>
+    </w:tblPr>
+  </w:style>
 </w:styles>
 </file>
 
@@ -21753,4 +21816,16 @@
   <a:objectDefaults/>
   <a:extraClrSchemeLst/>
 </a:theme>
+</file>
+
+<file path=customXml/item1.xml><?xml version="1.0" encoding="utf-8"?>
+<b:Sources xmlns:b="http://schemas.openxmlformats.org/officeDocument/2006/bibliography" xmlns="http://schemas.openxmlformats.org/officeDocument/2006/bibliography" SelectedStyle="\APASixthEditionOfficeOnline.xsl" StyleName="APA" Version="6"/>
+</file>
+
+<file path=customXml/itemProps1.xml><?xml version="1.0" encoding="utf-8"?>
+<ds:datastoreItem xmlns:ds="http://schemas.openxmlformats.org/officeDocument/2006/customXml" ds:itemID="{B12C87D7-D9F0-403C-A3FD-4AD40D8B5D0F}">
+  <ds:schemaRefs>
+    <ds:schemaRef ds:uri="http://schemas.openxmlformats.org/officeDocument/2006/bibliography"/>
+  </ds:schemaRefs>
+</ds:datastoreItem>
 </file>
</xml_diff>